<commit_message>
Update ensayo proyecto final.docx
</commit_message>
<xml_diff>
--- a/ensayo proyecto final.docx
+++ b/ensayo proyecto final.docx
@@ -253,7 +253,25 @@
           <w:sz w:val="24"/>
           <w:szCs w:val="24"/>
         </w:rPr>
-        <w:t>11/11/2025</w:t>
+        <w:t>1</w:t>
+      </w:r>
+      <w:r>
+        <w:rPr>
+          <w:b/>
+          <w:bCs/>
+          <w:sz w:val="24"/>
+          <w:szCs w:val="24"/>
+        </w:rPr>
+        <w:t>2</w:t>
+      </w:r>
+      <w:r>
+        <w:rPr>
+          <w:b/>
+          <w:bCs/>
+          <w:sz w:val="24"/>
+          <w:szCs w:val="24"/>
+        </w:rPr>
+        <w:t>/11/2025</w:t>
       </w:r>
     </w:p>
     <w:p>
@@ -2560,14 +2578,8 @@
     <w:p>
       <w:pPr>
         <w:pStyle w:val="Ttulo1"/>
-        <w:rPr>
-          <w:lang w:val="en-US"/>
-        </w:rPr>
-      </w:pPr>
-      <w:r>
-        <w:rPr>
-          <w:lang w:val="en-US"/>
-        </w:rPr>
+      </w:pPr>
+      <w:r>
         <w:t xml:space="preserve">Experimentos y resultados </w:t>
       </w:r>
     </w:p>
@@ -2725,6 +2737,7 @@
         <w:rPr>
           <w:b/>
           <w:bCs/>
+          <w:noProof/>
           <w:sz w:val="24"/>
           <w:szCs w:val="24"/>
         </w:rPr>
@@ -2799,21 +2812,7 @@
           <w:sz w:val="24"/>
           <w:szCs w:val="24"/>
         </w:rPr>
-        <w:t xml:space="preserve"> (152 de Healthy y 1000 de </w:t>
-      </w:r>
-      <w:r>
-        <w:rPr>
-          <w:sz w:val="24"/>
-          <w:szCs w:val="24"/>
-        </w:rPr>
-        <w:t>Early Blight y Late Blight</w:t>
-      </w:r>
-      <w:r>
-        <w:rPr>
-          <w:sz w:val="24"/>
-          <w:szCs w:val="24"/>
-        </w:rPr>
-        <w:t>)</w:t>
+        <w:t xml:space="preserve"> (152 de Healthy y 1000 de Early Blight y Late Blight)</w:t>
       </w:r>
       <w:r>
         <w:rPr>
@@ -3001,6 +3000,7 @@
         <w:rPr>
           <w:b/>
           <w:bCs/>
+          <w:noProof/>
           <w:sz w:val="24"/>
           <w:szCs w:val="24"/>
         </w:rPr>
@@ -3173,6 +3173,7 @@
       </w:pPr>
       <w:r>
         <w:rPr>
+          <w:noProof/>
           <w:sz w:val="24"/>
           <w:szCs w:val="24"/>
         </w:rPr>
@@ -3248,14 +3249,7 @@
           <w:b/>
           <w:bCs/>
         </w:rPr>
-        <w:t>I</w:t>
-      </w:r>
-      <w:r>
-        <w:rPr>
-          <w:b/>
-          <w:bCs/>
-        </w:rPr>
-        <w:t>nterpretación de resultados:</w:t>
+        <w:t>Interpretación de resultados:</w:t>
       </w:r>
     </w:p>
     <w:p>
@@ -3264,13 +3258,7 @@
       </w:pPr>
       <w:r>
         <w:br/>
-        <w:t>El modelo obtuvo una exactitud general del 9</w:t>
-      </w:r>
-      <w:r>
-        <w:t>8</w:t>
-      </w:r>
-      <w:r>
-        <w:t xml:space="preserve"> %, lo que indica un desempeño muy confiable en la clasificación de las enfermedades del cultivo de papa. Sin embargo, se observa que ciertas clases presentan más dificultad que otras. En particular, las clases Potato___Late_blight y Potato___Early_blight pueden confundirse ocasionalmente debido a la similitud visual entre los síntomas (manchas oscuras en las hojas). La clase Potato___healthy presenta una precisión ligeramente menor, probablemente porque las condiciones de iluminación o textura de las hojas sanas varían más, haciendo que algunas se parezcan a hojas con enfermedad incipiente.</w:t>
+        <w:t>El modelo obtuvo una exactitud general del 98 %, lo que indica un desempeño muy confiable en la clasificación de las enfermedades del cultivo de papa. Sin embargo, se observa que ciertas clases presentan más dificultad que otras. En particular, las clases Potato___Late_blight y Potato___Early_blight pueden confundirse ocasionalmente debido a la similitud visual entre los síntomas (manchas oscuras en las hojas). La clase Potato___healthy presenta una precisión ligeramente menor, probablemente porque las condiciones de iluminación o textura de las hojas sanas varían más, haciendo que algunas se parezcan a hojas con enfermedad incipiente.</w:t>
       </w:r>
     </w:p>
     <w:p>
@@ -6275,6 +6263,7 @@
   <w:style w:type="character" w:default="1" w:styleId="Fuentedeprrafopredeter">
     <w:name w:val="Default Paragraph Font"/>
     <w:uiPriority w:val="1"/>
+    <w:semiHidden/>
     <w:unhideWhenUsed/>
   </w:style>
   <w:style w:type="table" w:default="1" w:styleId="Tablanormal">

</xml_diff>